<commit_message>
Moved Asset store objects to models folder, Edited Timer/Player/Enemy, Started with soundmanager
</commit_message>
<xml_diff>
--- a/Documents/Planning.docx
+++ b/Documents/Planning.docx
@@ -42,8 +42,18 @@
           <w:sz w:val="40"/>
           <w:szCs w:val="40"/>
         </w:rPr>
-        <w:t>21 january</w:t>
-      </w:r>
+        <w:t xml:space="preserve">21 </w:t>
+      </w:r>
+      <w:proofErr w:type="spellStart"/>
+      <w:r>
+        <w:rPr>
+          <w:b/>
+          <w:sz w:val="40"/>
+          <w:szCs w:val="40"/>
+        </w:rPr>
+        <w:t>january</w:t>
+      </w:r>
+      <w:proofErr w:type="spellEnd"/>
       <w:r>
         <w:rPr>
           <w:b/>
@@ -107,27 +117,84 @@
           <w:sz w:val="28"/>
           <w:szCs w:val="28"/>
         </w:rPr>
-        <w:t>Make a Repository.</w:t>
-      </w:r>
-    </w:p>
-    <w:p>
-      <w:pPr>
-        <w:pStyle w:val="Lijstalinea"/>
-        <w:numPr>
-          <w:ilvl w:val="0"/>
-          <w:numId w:val="1"/>
-        </w:numPr>
-        <w:rPr>
-          <w:sz w:val="28"/>
-          <w:szCs w:val="28"/>
-        </w:rPr>
-      </w:pPr>
-      <w:r>
-        <w:rPr>
-          <w:sz w:val="28"/>
-          <w:szCs w:val="28"/>
-        </w:rPr>
-        <w:t>Adding Models from asset store.</w:t>
+        <w:t xml:space="preserve">Make a </w:t>
+      </w:r>
+      <w:proofErr w:type="spellStart"/>
+      <w:r>
+        <w:rPr>
+          <w:sz w:val="28"/>
+          <w:szCs w:val="28"/>
+        </w:rPr>
+        <w:t>Repository</w:t>
+      </w:r>
+      <w:proofErr w:type="spellEnd"/>
+      <w:r>
+        <w:rPr>
+          <w:sz w:val="28"/>
+          <w:szCs w:val="28"/>
+        </w:rPr>
+        <w:t>.</w:t>
+      </w:r>
+    </w:p>
+    <w:p>
+      <w:pPr>
+        <w:pStyle w:val="Lijstalinea"/>
+        <w:numPr>
+          <w:ilvl w:val="0"/>
+          <w:numId w:val="1"/>
+        </w:numPr>
+        <w:rPr>
+          <w:sz w:val="28"/>
+          <w:szCs w:val="28"/>
+        </w:rPr>
+      </w:pPr>
+      <w:proofErr w:type="spellStart"/>
+      <w:r>
+        <w:rPr>
+          <w:sz w:val="28"/>
+          <w:szCs w:val="28"/>
+        </w:rPr>
+        <w:t>Adding</w:t>
+      </w:r>
+      <w:proofErr w:type="spellEnd"/>
+      <w:r>
+        <w:rPr>
+          <w:sz w:val="28"/>
+          <w:szCs w:val="28"/>
+        </w:rPr>
+        <w:t xml:space="preserve"> </w:t>
+      </w:r>
+      <w:proofErr w:type="spellStart"/>
+      <w:r>
+        <w:rPr>
+          <w:sz w:val="28"/>
+          <w:szCs w:val="28"/>
+        </w:rPr>
+        <w:t>Models</w:t>
+      </w:r>
+      <w:proofErr w:type="spellEnd"/>
+      <w:r>
+        <w:rPr>
+          <w:sz w:val="28"/>
+          <w:szCs w:val="28"/>
+        </w:rPr>
+        <w:t xml:space="preserve"> </w:t>
+      </w:r>
+      <w:proofErr w:type="spellStart"/>
+      <w:r>
+        <w:rPr>
+          <w:sz w:val="28"/>
+          <w:szCs w:val="28"/>
+        </w:rPr>
+        <w:t>from</w:t>
+      </w:r>
+      <w:proofErr w:type="spellEnd"/>
+      <w:r>
+        <w:rPr>
+          <w:sz w:val="28"/>
+          <w:szCs w:val="28"/>
+        </w:rPr>
+        <w:t xml:space="preserve"> asset store.</w:t>
       </w:r>
     </w:p>
     <w:p>
@@ -161,7 +228,25 @@
           <w:sz w:val="40"/>
           <w:szCs w:val="40"/>
         </w:rPr>
-        <w:t>22 January 2019</w:t>
+        <w:t xml:space="preserve">22 </w:t>
+      </w:r>
+      <w:proofErr w:type="spellStart"/>
+      <w:r>
+        <w:rPr>
+          <w:b/>
+          <w:sz w:val="40"/>
+          <w:szCs w:val="40"/>
+        </w:rPr>
+        <w:t>January</w:t>
+      </w:r>
+      <w:proofErr w:type="spellEnd"/>
+      <w:r>
+        <w:rPr>
+          <w:b/>
+          <w:sz w:val="40"/>
+          <w:szCs w:val="40"/>
+        </w:rPr>
+        <w:t xml:space="preserve"> 2019</w:t>
       </w:r>
     </w:p>
     <w:p>
@@ -191,8 +276,17 @@
           <w:sz w:val="28"/>
           <w:szCs w:val="28"/>
         </w:rPr>
-        <w:t>Finishing Player movement</w:t>
-      </w:r>
+        <w:t xml:space="preserve">Finishing </w:t>
+      </w:r>
+      <w:proofErr w:type="spellStart"/>
+      <w:r>
+        <w:rPr>
+          <w:sz w:val="28"/>
+          <w:szCs w:val="28"/>
+        </w:rPr>
+        <w:t>Player</w:t>
+      </w:r>
+      <w:proofErr w:type="spellEnd"/>
       <w:r>
         <w:rPr>
           <w:sz w:val="28"/>
@@ -200,19 +294,99 @@
         </w:rPr>
         <w:t xml:space="preserve"> </w:t>
       </w:r>
-      <w:r>
-        <w:rPr>
-          <w:sz w:val="28"/>
-          <w:szCs w:val="28"/>
-        </w:rPr>
-        <w:t>(walking, running, one time jump, d</w:t>
-      </w:r>
-      <w:r>
-        <w:rPr>
-          <w:sz w:val="28"/>
-          <w:szCs w:val="28"/>
-        </w:rPr>
-        <w:t>ouble jump)</w:t>
+      <w:proofErr w:type="spellStart"/>
+      <w:r>
+        <w:rPr>
+          <w:sz w:val="28"/>
+          <w:szCs w:val="28"/>
+        </w:rPr>
+        <w:t>movement</w:t>
+      </w:r>
+      <w:proofErr w:type="spellEnd"/>
+      <w:r>
+        <w:rPr>
+          <w:sz w:val="28"/>
+          <w:szCs w:val="28"/>
+        </w:rPr>
+        <w:t xml:space="preserve"> </w:t>
+      </w:r>
+      <w:r>
+        <w:rPr>
+          <w:sz w:val="28"/>
+          <w:szCs w:val="28"/>
+        </w:rPr>
+        <w:t>(</w:t>
+      </w:r>
+      <w:proofErr w:type="spellStart"/>
+      <w:r>
+        <w:rPr>
+          <w:sz w:val="28"/>
+          <w:szCs w:val="28"/>
+        </w:rPr>
+        <w:t>walking</w:t>
+      </w:r>
+      <w:proofErr w:type="spellEnd"/>
+      <w:r>
+        <w:rPr>
+          <w:sz w:val="28"/>
+          <w:szCs w:val="28"/>
+        </w:rPr>
+        <w:t xml:space="preserve">, running, </w:t>
+      </w:r>
+      <w:proofErr w:type="spellStart"/>
+      <w:r>
+        <w:rPr>
+          <w:sz w:val="28"/>
+          <w:szCs w:val="28"/>
+        </w:rPr>
+        <w:t>one</w:t>
+      </w:r>
+      <w:proofErr w:type="spellEnd"/>
+      <w:r>
+        <w:rPr>
+          <w:sz w:val="28"/>
+          <w:szCs w:val="28"/>
+        </w:rPr>
+        <w:t xml:space="preserve"> time </w:t>
+      </w:r>
+      <w:proofErr w:type="spellStart"/>
+      <w:r>
+        <w:rPr>
+          <w:sz w:val="28"/>
+          <w:szCs w:val="28"/>
+        </w:rPr>
+        <w:t>jump</w:t>
+      </w:r>
+      <w:proofErr w:type="spellEnd"/>
+      <w:r>
+        <w:rPr>
+          <w:sz w:val="28"/>
+          <w:szCs w:val="28"/>
+        </w:rPr>
+        <w:t>, d</w:t>
+      </w:r>
+      <w:r>
+        <w:rPr>
+          <w:sz w:val="28"/>
+          <w:szCs w:val="28"/>
+        </w:rPr>
+        <w:t xml:space="preserve">ouble </w:t>
+      </w:r>
+      <w:proofErr w:type="spellStart"/>
+      <w:r>
+        <w:rPr>
+          <w:sz w:val="28"/>
+          <w:szCs w:val="28"/>
+        </w:rPr>
+        <w:t>jump</w:t>
+      </w:r>
+      <w:proofErr w:type="spellEnd"/>
+      <w:r>
+        <w:rPr>
+          <w:sz w:val="28"/>
+          <w:szCs w:val="28"/>
+        </w:rPr>
+        <w:t>)</w:t>
       </w:r>
       <w:r>
         <w:rPr>
@@ -239,35 +413,49 @@
           <w:sz w:val="28"/>
           <w:szCs w:val="28"/>
         </w:rPr>
-        <w:t>Make player punch and shoot.</w:t>
-      </w:r>
-    </w:p>
-    <w:p>
-      <w:pPr>
-        <w:pStyle w:val="Lijstalinea"/>
-        <w:numPr>
-          <w:ilvl w:val="0"/>
-          <w:numId w:val="1"/>
-        </w:numPr>
-        <w:rPr>
-          <w:sz w:val="28"/>
-          <w:szCs w:val="28"/>
-        </w:rPr>
-      </w:pPr>
-      <w:r>
-        <w:rPr>
-          <w:sz w:val="28"/>
-          <w:szCs w:val="28"/>
-        </w:rPr>
-        <w:t>Make player health</w:t>
-      </w:r>
-      <w:r>
-        <w:rPr>
-          <w:sz w:val="28"/>
-          <w:szCs w:val="28"/>
-        </w:rPr>
-        <w:t xml:space="preserve"> &amp; death</w:t>
-      </w:r>
+        <w:t xml:space="preserve">Make </w:t>
+      </w:r>
+      <w:proofErr w:type="spellStart"/>
+      <w:r>
+        <w:rPr>
+          <w:sz w:val="28"/>
+          <w:szCs w:val="28"/>
+        </w:rPr>
+        <w:t>player</w:t>
+      </w:r>
+      <w:proofErr w:type="spellEnd"/>
+      <w:r>
+        <w:rPr>
+          <w:sz w:val="28"/>
+          <w:szCs w:val="28"/>
+        </w:rPr>
+        <w:t xml:space="preserve"> punch </w:t>
+      </w:r>
+      <w:proofErr w:type="spellStart"/>
+      <w:r>
+        <w:rPr>
+          <w:sz w:val="28"/>
+          <w:szCs w:val="28"/>
+        </w:rPr>
+        <w:t>and</w:t>
+      </w:r>
+      <w:proofErr w:type="spellEnd"/>
+      <w:r>
+        <w:rPr>
+          <w:sz w:val="28"/>
+          <w:szCs w:val="28"/>
+        </w:rPr>
+        <w:t xml:space="preserve"> </w:t>
+      </w:r>
+      <w:proofErr w:type="spellStart"/>
+      <w:r>
+        <w:rPr>
+          <w:sz w:val="28"/>
+          <w:szCs w:val="28"/>
+        </w:rPr>
+        <w:t>shoot</w:t>
+      </w:r>
+      <w:proofErr w:type="spellEnd"/>
       <w:r>
         <w:rPr>
           <w:sz w:val="28"/>
@@ -293,27 +481,127 @@
           <w:sz w:val="28"/>
           <w:szCs w:val="28"/>
         </w:rPr>
-        <w:t>Add Player Animations</w:t>
-      </w:r>
-    </w:p>
-    <w:p>
-      <w:pPr>
-        <w:pStyle w:val="Lijstalinea"/>
-        <w:numPr>
-          <w:ilvl w:val="0"/>
-          <w:numId w:val="1"/>
-        </w:numPr>
-        <w:rPr>
-          <w:sz w:val="28"/>
-          <w:szCs w:val="28"/>
-        </w:rPr>
-      </w:pPr>
-      <w:r>
-        <w:rPr>
-          <w:sz w:val="28"/>
-          <w:szCs w:val="28"/>
-        </w:rPr>
-        <w:t>Make a smooth camera system</w:t>
+        <w:t xml:space="preserve">Make </w:t>
+      </w:r>
+      <w:proofErr w:type="spellStart"/>
+      <w:r>
+        <w:rPr>
+          <w:sz w:val="28"/>
+          <w:szCs w:val="28"/>
+        </w:rPr>
+        <w:t>player</w:t>
+      </w:r>
+      <w:proofErr w:type="spellEnd"/>
+      <w:r>
+        <w:rPr>
+          <w:sz w:val="28"/>
+          <w:szCs w:val="28"/>
+        </w:rPr>
+        <w:t xml:space="preserve"> health</w:t>
+      </w:r>
+      <w:r>
+        <w:rPr>
+          <w:sz w:val="28"/>
+          <w:szCs w:val="28"/>
+        </w:rPr>
+        <w:t xml:space="preserve"> &amp; </w:t>
+      </w:r>
+      <w:proofErr w:type="spellStart"/>
+      <w:r>
+        <w:rPr>
+          <w:sz w:val="28"/>
+          <w:szCs w:val="28"/>
+        </w:rPr>
+        <w:t>death</w:t>
+      </w:r>
+      <w:proofErr w:type="spellEnd"/>
+      <w:r>
+        <w:rPr>
+          <w:sz w:val="28"/>
+          <w:szCs w:val="28"/>
+        </w:rPr>
+        <w:t>.</w:t>
+      </w:r>
+    </w:p>
+    <w:p>
+      <w:pPr>
+        <w:pStyle w:val="Lijstalinea"/>
+        <w:numPr>
+          <w:ilvl w:val="0"/>
+          <w:numId w:val="1"/>
+        </w:numPr>
+        <w:rPr>
+          <w:sz w:val="28"/>
+          <w:szCs w:val="28"/>
+        </w:rPr>
+      </w:pPr>
+      <w:r>
+        <w:rPr>
+          <w:sz w:val="28"/>
+          <w:szCs w:val="28"/>
+        </w:rPr>
+        <w:t xml:space="preserve">Add </w:t>
+      </w:r>
+      <w:proofErr w:type="spellStart"/>
+      <w:r>
+        <w:rPr>
+          <w:sz w:val="28"/>
+          <w:szCs w:val="28"/>
+        </w:rPr>
+        <w:t>Player</w:t>
+      </w:r>
+      <w:proofErr w:type="spellEnd"/>
+      <w:r>
+        <w:rPr>
+          <w:sz w:val="28"/>
+          <w:szCs w:val="28"/>
+        </w:rPr>
+        <w:t xml:space="preserve"> </w:t>
+      </w:r>
+      <w:proofErr w:type="spellStart"/>
+      <w:r>
+        <w:rPr>
+          <w:sz w:val="28"/>
+          <w:szCs w:val="28"/>
+        </w:rPr>
+        <w:t>Animations</w:t>
+      </w:r>
+      <w:proofErr w:type="spellEnd"/>
+    </w:p>
+    <w:p>
+      <w:pPr>
+        <w:pStyle w:val="Lijstalinea"/>
+        <w:numPr>
+          <w:ilvl w:val="0"/>
+          <w:numId w:val="1"/>
+        </w:numPr>
+        <w:rPr>
+          <w:sz w:val="28"/>
+          <w:szCs w:val="28"/>
+        </w:rPr>
+      </w:pPr>
+      <w:r>
+        <w:rPr>
+          <w:sz w:val="28"/>
+          <w:szCs w:val="28"/>
+        </w:rPr>
+        <w:t xml:space="preserve">Make a </w:t>
+      </w:r>
+      <w:proofErr w:type="spellStart"/>
+      <w:r>
+        <w:rPr>
+          <w:sz w:val="28"/>
+          <w:szCs w:val="28"/>
+        </w:rPr>
+        <w:t>smooth</w:t>
+      </w:r>
+      <w:proofErr w:type="spellEnd"/>
+      <w:r>
+        <w:rPr>
+          <w:sz w:val="28"/>
+          <w:szCs w:val="28"/>
+        </w:rPr>
+        <w:t xml:space="preserve"> camera system</w:t>
       </w:r>
     </w:p>
     <w:p>
@@ -339,7 +627,25 @@
           <w:sz w:val="40"/>
           <w:szCs w:val="40"/>
         </w:rPr>
-        <w:t>23 January 2019</w:t>
+        <w:t xml:space="preserve">23 </w:t>
+      </w:r>
+      <w:proofErr w:type="spellStart"/>
+      <w:r>
+        <w:rPr>
+          <w:b/>
+          <w:sz w:val="40"/>
+          <w:szCs w:val="40"/>
+        </w:rPr>
+        <w:t>January</w:t>
+      </w:r>
+      <w:proofErr w:type="spellEnd"/>
+      <w:r>
+        <w:rPr>
+          <w:b/>
+          <w:sz w:val="40"/>
+          <w:szCs w:val="40"/>
+        </w:rPr>
+        <w:t xml:space="preserve"> 2019</w:t>
       </w:r>
     </w:p>
     <w:p>
@@ -389,7 +695,39 @@
           <w:sz w:val="28"/>
           <w:szCs w:val="28"/>
         </w:rPr>
-        <w:t>Add Obstacle animations.</w:t>
+        <w:t xml:space="preserve">Add </w:t>
+      </w:r>
+      <w:proofErr w:type="spellStart"/>
+      <w:r>
+        <w:rPr>
+          <w:sz w:val="28"/>
+          <w:szCs w:val="28"/>
+        </w:rPr>
+        <w:t>Obstacle</w:t>
+      </w:r>
+      <w:proofErr w:type="spellEnd"/>
+      <w:r>
+        <w:rPr>
+          <w:sz w:val="28"/>
+          <w:szCs w:val="28"/>
+        </w:rPr>
+        <w:t xml:space="preserve"> </w:t>
+      </w:r>
+      <w:proofErr w:type="spellStart"/>
+      <w:r>
+        <w:rPr>
+          <w:sz w:val="28"/>
+          <w:szCs w:val="28"/>
+        </w:rPr>
+        <w:t>animations</w:t>
+      </w:r>
+      <w:proofErr w:type="spellEnd"/>
+      <w:r>
+        <w:rPr>
+          <w:sz w:val="28"/>
+          <w:szCs w:val="28"/>
+        </w:rPr>
+        <w:t>.</w:t>
       </w:r>
     </w:p>
     <w:p>
@@ -429,27 +767,107 @@
           <w:sz w:val="28"/>
           <w:szCs w:val="28"/>
         </w:rPr>
-        <w:t>Make Enemy Movement,  Health &amp; Death.</w:t>
-      </w:r>
-    </w:p>
-    <w:p>
-      <w:pPr>
-        <w:pStyle w:val="Lijstalinea"/>
-        <w:numPr>
-          <w:ilvl w:val="0"/>
-          <w:numId w:val="1"/>
-        </w:numPr>
-        <w:rPr>
-          <w:sz w:val="28"/>
-          <w:szCs w:val="28"/>
-        </w:rPr>
-      </w:pPr>
-      <w:r>
-        <w:rPr>
-          <w:sz w:val="28"/>
-          <w:szCs w:val="28"/>
-        </w:rPr>
-        <w:t>Add Enemy animations.</w:t>
+        <w:t xml:space="preserve">Make </w:t>
+      </w:r>
+      <w:proofErr w:type="spellStart"/>
+      <w:r>
+        <w:rPr>
+          <w:sz w:val="28"/>
+          <w:szCs w:val="28"/>
+        </w:rPr>
+        <w:t>Enemy</w:t>
+      </w:r>
+      <w:proofErr w:type="spellEnd"/>
+      <w:r>
+        <w:rPr>
+          <w:sz w:val="28"/>
+          <w:szCs w:val="28"/>
+        </w:rPr>
+        <w:t xml:space="preserve"> </w:t>
+      </w:r>
+      <w:proofErr w:type="spellStart"/>
+      <w:r>
+        <w:rPr>
+          <w:sz w:val="28"/>
+          <w:szCs w:val="28"/>
+        </w:rPr>
+        <w:t>Movement</w:t>
+      </w:r>
+      <w:proofErr w:type="spellEnd"/>
+      <w:r>
+        <w:rPr>
+          <w:sz w:val="28"/>
+          <w:szCs w:val="28"/>
+        </w:rPr>
+        <w:t xml:space="preserve">,  Health &amp; </w:t>
+      </w:r>
+      <w:proofErr w:type="spellStart"/>
+      <w:r>
+        <w:rPr>
+          <w:sz w:val="28"/>
+          <w:szCs w:val="28"/>
+        </w:rPr>
+        <w:t>Death</w:t>
+      </w:r>
+      <w:proofErr w:type="spellEnd"/>
+      <w:r>
+        <w:rPr>
+          <w:sz w:val="28"/>
+          <w:szCs w:val="28"/>
+        </w:rPr>
+        <w:t>.</w:t>
+      </w:r>
+    </w:p>
+    <w:p>
+      <w:pPr>
+        <w:pStyle w:val="Lijstalinea"/>
+        <w:numPr>
+          <w:ilvl w:val="0"/>
+          <w:numId w:val="1"/>
+        </w:numPr>
+        <w:rPr>
+          <w:sz w:val="28"/>
+          <w:szCs w:val="28"/>
+        </w:rPr>
+      </w:pPr>
+      <w:r>
+        <w:rPr>
+          <w:sz w:val="28"/>
+          <w:szCs w:val="28"/>
+        </w:rPr>
+        <w:t xml:space="preserve">Add </w:t>
+      </w:r>
+      <w:proofErr w:type="spellStart"/>
+      <w:r>
+        <w:rPr>
+          <w:sz w:val="28"/>
+          <w:szCs w:val="28"/>
+        </w:rPr>
+        <w:t>Enemy</w:t>
+      </w:r>
+      <w:proofErr w:type="spellEnd"/>
+      <w:r>
+        <w:rPr>
+          <w:sz w:val="28"/>
+          <w:szCs w:val="28"/>
+        </w:rPr>
+        <w:t xml:space="preserve"> </w:t>
+      </w:r>
+      <w:proofErr w:type="spellStart"/>
+      <w:r>
+        <w:rPr>
+          <w:sz w:val="28"/>
+          <w:szCs w:val="28"/>
+        </w:rPr>
+        <w:t>animations</w:t>
+      </w:r>
+      <w:proofErr w:type="spellEnd"/>
+      <w:r>
+        <w:rPr>
+          <w:sz w:val="28"/>
+          <w:szCs w:val="28"/>
+        </w:rPr>
+        <w:t>.</w:t>
       </w:r>
     </w:p>
     <w:p>
@@ -478,7 +896,25 @@
           <w:szCs w:val="40"/>
         </w:rPr>
         <w:lastRenderedPageBreak/>
-        <w:t>24 january 2019</w:t>
+        <w:t xml:space="preserve">24 </w:t>
+      </w:r>
+      <w:proofErr w:type="spellStart"/>
+      <w:r>
+        <w:rPr>
+          <w:b/>
+          <w:sz w:val="40"/>
+          <w:szCs w:val="40"/>
+        </w:rPr>
+        <w:t>january</w:t>
+      </w:r>
+      <w:proofErr w:type="spellEnd"/>
+      <w:r>
+        <w:rPr>
+          <w:b/>
+          <w:sz w:val="40"/>
+          <w:szCs w:val="40"/>
+        </w:rPr>
+        <w:t xml:space="preserve"> 2019</w:t>
       </w:r>
     </w:p>
     <w:p>
@@ -508,7 +944,39 @@
           <w:sz w:val="28"/>
           <w:szCs w:val="28"/>
         </w:rPr>
-        <w:t>Boss Health(healthbar) &amp; death.</w:t>
+        <w:t>Boss Health(</w:t>
+      </w:r>
+      <w:proofErr w:type="spellStart"/>
+      <w:r>
+        <w:rPr>
+          <w:sz w:val="28"/>
+          <w:szCs w:val="28"/>
+        </w:rPr>
+        <w:t>healthbar</w:t>
+      </w:r>
+      <w:proofErr w:type="spellEnd"/>
+      <w:r>
+        <w:rPr>
+          <w:sz w:val="28"/>
+          <w:szCs w:val="28"/>
+        </w:rPr>
+        <w:t xml:space="preserve">) &amp; </w:t>
+      </w:r>
+      <w:proofErr w:type="spellStart"/>
+      <w:r>
+        <w:rPr>
+          <w:sz w:val="28"/>
+          <w:szCs w:val="28"/>
+        </w:rPr>
+        <w:t>death</w:t>
+      </w:r>
+      <w:proofErr w:type="spellEnd"/>
+      <w:r>
+        <w:rPr>
+          <w:sz w:val="28"/>
+          <w:szCs w:val="28"/>
+        </w:rPr>
+        <w:t>.</w:t>
       </w:r>
     </w:p>
     <w:p>
@@ -575,7 +1043,23 @@
           <w:sz w:val="28"/>
           <w:szCs w:val="28"/>
         </w:rPr>
-        <w:t>Add Collectibles.</w:t>
+        <w:t xml:space="preserve">Add </w:t>
+      </w:r>
+      <w:proofErr w:type="spellStart"/>
+      <w:r>
+        <w:rPr>
+          <w:sz w:val="28"/>
+          <w:szCs w:val="28"/>
+        </w:rPr>
+        <w:t>Collectibles</w:t>
+      </w:r>
+      <w:proofErr w:type="spellEnd"/>
+      <w:r>
+        <w:rPr>
+          <w:sz w:val="28"/>
+          <w:szCs w:val="28"/>
+        </w:rPr>
+        <w:t>.</w:t>
       </w:r>
     </w:p>
     <w:p>
@@ -593,7 +1077,25 @@
           <w:sz w:val="40"/>
           <w:szCs w:val="40"/>
         </w:rPr>
-        <w:t>25 January 2019</w:t>
+        <w:t xml:space="preserve">25 </w:t>
+      </w:r>
+      <w:proofErr w:type="spellStart"/>
+      <w:r>
+        <w:rPr>
+          <w:b/>
+          <w:sz w:val="40"/>
+          <w:szCs w:val="40"/>
+        </w:rPr>
+        <w:t>January</w:t>
+      </w:r>
+      <w:proofErr w:type="spellEnd"/>
+      <w:r>
+        <w:rPr>
+          <w:b/>
+          <w:sz w:val="40"/>
+          <w:szCs w:val="40"/>
+        </w:rPr>
+        <w:t xml:space="preserve"> 2019</w:t>
       </w:r>
     </w:p>
     <w:p>
@@ -623,27 +1125,59 @@
           <w:sz w:val="28"/>
           <w:szCs w:val="28"/>
         </w:rPr>
-        <w:t>Add Main Menu.</w:t>
-      </w:r>
-    </w:p>
-    <w:p>
-      <w:pPr>
-        <w:pStyle w:val="Lijstalinea"/>
-        <w:numPr>
-          <w:ilvl w:val="0"/>
-          <w:numId w:val="1"/>
-        </w:numPr>
-        <w:rPr>
-          <w:sz w:val="28"/>
-          <w:szCs w:val="28"/>
-        </w:rPr>
-      </w:pPr>
-      <w:r>
-        <w:rPr>
-          <w:sz w:val="28"/>
-          <w:szCs w:val="28"/>
-        </w:rPr>
-        <w:t>Add In game pause menu.</w:t>
+        <w:t xml:space="preserve">Add </w:t>
+      </w:r>
+      <w:proofErr w:type="spellStart"/>
+      <w:r>
+        <w:rPr>
+          <w:sz w:val="28"/>
+          <w:szCs w:val="28"/>
+        </w:rPr>
+        <w:t>Main</w:t>
+      </w:r>
+      <w:proofErr w:type="spellEnd"/>
+      <w:r>
+        <w:rPr>
+          <w:sz w:val="28"/>
+          <w:szCs w:val="28"/>
+        </w:rPr>
+        <w:t xml:space="preserve"> Menu.</w:t>
+      </w:r>
+    </w:p>
+    <w:p>
+      <w:pPr>
+        <w:pStyle w:val="Lijstalinea"/>
+        <w:numPr>
+          <w:ilvl w:val="0"/>
+          <w:numId w:val="1"/>
+        </w:numPr>
+        <w:rPr>
+          <w:sz w:val="28"/>
+          <w:szCs w:val="28"/>
+        </w:rPr>
+      </w:pPr>
+      <w:r>
+        <w:rPr>
+          <w:sz w:val="28"/>
+          <w:szCs w:val="28"/>
+        </w:rPr>
+        <w:t xml:space="preserve">Add In game </w:t>
+      </w:r>
+      <w:proofErr w:type="spellStart"/>
+      <w:r>
+        <w:rPr>
+          <w:sz w:val="28"/>
+          <w:szCs w:val="28"/>
+        </w:rPr>
+        <w:t>pause</w:t>
+      </w:r>
+      <w:proofErr w:type="spellEnd"/>
+      <w:r>
+        <w:rPr>
+          <w:sz w:val="28"/>
+          <w:szCs w:val="28"/>
+        </w:rPr>
+        <w:t xml:space="preserve"> menu.</w:t>
       </w:r>
     </w:p>
     <w:p>
@@ -689,15 +1223,33 @@
           <w:sz w:val="40"/>
           <w:szCs w:val="40"/>
         </w:rPr>
-        <w:t>28 J</w:t>
-      </w:r>
-      <w:r>
-        <w:rPr>
-          <w:b/>
-          <w:sz w:val="40"/>
-          <w:szCs w:val="40"/>
-        </w:rPr>
-        <w:t>anuary 2019</w:t>
+        <w:t xml:space="preserve">28 </w:t>
+      </w:r>
+      <w:proofErr w:type="spellStart"/>
+      <w:r>
+        <w:rPr>
+          <w:b/>
+          <w:sz w:val="40"/>
+          <w:szCs w:val="40"/>
+        </w:rPr>
+        <w:t>J</w:t>
+      </w:r>
+      <w:r>
+        <w:rPr>
+          <w:b/>
+          <w:sz w:val="40"/>
+          <w:szCs w:val="40"/>
+        </w:rPr>
+        <w:t>anuary</w:t>
+      </w:r>
+      <w:proofErr w:type="spellEnd"/>
+      <w:r>
+        <w:rPr>
+          <w:b/>
+          <w:sz w:val="40"/>
+          <w:szCs w:val="40"/>
+        </w:rPr>
+        <w:t xml:space="preserve"> 2019</w:t>
       </w:r>
     </w:p>
     <w:p>
@@ -774,27 +1326,59 @@
           <w:sz w:val="28"/>
           <w:szCs w:val="28"/>
         </w:rPr>
-        <w:t>Make Boss punch or shoot.</w:t>
-      </w:r>
-    </w:p>
-    <w:p>
-      <w:pPr>
-        <w:pStyle w:val="Lijstalinea"/>
-        <w:numPr>
-          <w:ilvl w:val="0"/>
-          <w:numId w:val="1"/>
-        </w:numPr>
-        <w:rPr>
-          <w:sz w:val="28"/>
-          <w:szCs w:val="28"/>
-        </w:rPr>
-      </w:pPr>
-      <w:r>
-        <w:rPr>
-          <w:sz w:val="28"/>
-          <w:szCs w:val="28"/>
-        </w:rPr>
-        <w:t>Make Boss movement.</w:t>
+        <w:t xml:space="preserve">Make Boss punch or </w:t>
+      </w:r>
+      <w:proofErr w:type="spellStart"/>
+      <w:r>
+        <w:rPr>
+          <w:sz w:val="28"/>
+          <w:szCs w:val="28"/>
+        </w:rPr>
+        <w:t>shoot</w:t>
+      </w:r>
+      <w:proofErr w:type="spellEnd"/>
+      <w:r>
+        <w:rPr>
+          <w:sz w:val="28"/>
+          <w:szCs w:val="28"/>
+        </w:rPr>
+        <w:t>.</w:t>
+      </w:r>
+    </w:p>
+    <w:p>
+      <w:pPr>
+        <w:pStyle w:val="Lijstalinea"/>
+        <w:numPr>
+          <w:ilvl w:val="0"/>
+          <w:numId w:val="1"/>
+        </w:numPr>
+        <w:rPr>
+          <w:sz w:val="28"/>
+          <w:szCs w:val="28"/>
+        </w:rPr>
+      </w:pPr>
+      <w:r>
+        <w:rPr>
+          <w:sz w:val="28"/>
+          <w:szCs w:val="28"/>
+        </w:rPr>
+        <w:t xml:space="preserve">Make Boss </w:t>
+      </w:r>
+      <w:proofErr w:type="spellStart"/>
+      <w:r>
+        <w:rPr>
+          <w:sz w:val="28"/>
+          <w:szCs w:val="28"/>
+        </w:rPr>
+        <w:t>movement</w:t>
+      </w:r>
+      <w:proofErr w:type="spellEnd"/>
+      <w:r>
+        <w:rPr>
+          <w:sz w:val="28"/>
+          <w:szCs w:val="28"/>
+        </w:rPr>
+        <w:t>.</w:t>
       </w:r>
     </w:p>
     <w:p>
@@ -834,18 +1418,200 @@
           <w:sz w:val="28"/>
           <w:szCs w:val="28"/>
         </w:rPr>
-        <w:t>Add Boss animations</w:t>
-      </w:r>
+        <w:t xml:space="preserve">Add Boss </w:t>
+      </w:r>
+      <w:proofErr w:type="spellStart"/>
+      <w:r>
+        <w:rPr>
+          <w:sz w:val="28"/>
+          <w:szCs w:val="28"/>
+        </w:rPr>
+        <w:t>animations</w:t>
+      </w:r>
+      <w:proofErr w:type="spellEnd"/>
+    </w:p>
+    <w:p>
+      <w:pPr>
+        <w:rPr>
+          <w:sz w:val="28"/>
+          <w:szCs w:val="28"/>
+        </w:rPr>
+      </w:pPr>
+    </w:p>
+    <w:p>
+      <w:pPr>
+        <w:jc w:val="center"/>
+        <w:rPr>
+          <w:b/>
+          <w:sz w:val="40"/>
+          <w:szCs w:val="40"/>
+        </w:rPr>
+      </w:pPr>
+      <w:r>
+        <w:rPr>
+          <w:b/>
+          <w:sz w:val="40"/>
+          <w:szCs w:val="40"/>
+        </w:rPr>
+        <w:t xml:space="preserve">29 </w:t>
+      </w:r>
+      <w:proofErr w:type="spellStart"/>
+      <w:r>
+        <w:rPr>
+          <w:b/>
+          <w:sz w:val="40"/>
+          <w:szCs w:val="40"/>
+        </w:rPr>
+        <w:t>J</w:t>
+      </w:r>
+      <w:r>
+        <w:rPr>
+          <w:b/>
+          <w:sz w:val="40"/>
+          <w:szCs w:val="40"/>
+        </w:rPr>
+        <w:t>anuary</w:t>
+      </w:r>
+      <w:proofErr w:type="spellEnd"/>
+      <w:r>
+        <w:rPr>
+          <w:b/>
+          <w:sz w:val="40"/>
+          <w:szCs w:val="40"/>
+        </w:rPr>
+        <w:t xml:space="preserve"> 2019</w:t>
+      </w:r>
+    </w:p>
+    <w:p>
+      <w:pPr>
+        <w:jc w:val="center"/>
+        <w:rPr>
+          <w:sz w:val="40"/>
+          <w:szCs w:val="40"/>
+        </w:rPr>
+      </w:pPr>
+    </w:p>
+    <w:p>
+      <w:pPr>
+        <w:pStyle w:val="Lijstalinea"/>
+        <w:numPr>
+          <w:ilvl w:val="0"/>
+          <w:numId w:val="1"/>
+        </w:numPr>
+        <w:rPr>
+          <w:sz w:val="28"/>
+          <w:szCs w:val="28"/>
+        </w:rPr>
+      </w:pPr>
+      <w:r>
+        <w:rPr>
+          <w:sz w:val="28"/>
+          <w:szCs w:val="28"/>
+        </w:rPr>
+        <w:t>Testing</w:t>
+      </w:r>
+      <w:r>
+        <w:rPr>
+          <w:sz w:val="28"/>
+          <w:szCs w:val="28"/>
+        </w:rPr>
+        <w:t>.</w:t>
+      </w:r>
+    </w:p>
+    <w:p>
+      <w:pPr>
+        <w:pStyle w:val="Lijstalinea"/>
+        <w:numPr>
+          <w:ilvl w:val="0"/>
+          <w:numId w:val="1"/>
+        </w:numPr>
+        <w:rPr>
+          <w:sz w:val="28"/>
+          <w:szCs w:val="28"/>
+        </w:rPr>
+      </w:pPr>
+      <w:r>
+        <w:rPr>
+          <w:sz w:val="28"/>
+          <w:szCs w:val="28"/>
+        </w:rPr>
+        <w:t xml:space="preserve">Processing </w:t>
+      </w:r>
+      <w:proofErr w:type="spellStart"/>
+      <w:r>
+        <w:rPr>
+          <w:sz w:val="28"/>
+          <w:szCs w:val="28"/>
+        </w:rPr>
+        <w:t>the</w:t>
+      </w:r>
+      <w:proofErr w:type="spellEnd"/>
+      <w:r>
+        <w:rPr>
+          <w:sz w:val="28"/>
+          <w:szCs w:val="28"/>
+        </w:rPr>
+        <w:t xml:space="preserve"> feedback.</w:t>
+      </w:r>
+    </w:p>
+    <w:p>
+      <w:pPr>
+        <w:jc w:val="center"/>
+        <w:rPr>
+          <w:b/>
+          <w:sz w:val="40"/>
+          <w:szCs w:val="40"/>
+        </w:rPr>
+      </w:pPr>
+    </w:p>
+    <w:p>
+      <w:pPr>
+        <w:jc w:val="center"/>
+        <w:rPr>
+          <w:b/>
+          <w:sz w:val="40"/>
+          <w:szCs w:val="40"/>
+        </w:rPr>
+      </w:pPr>
+    </w:p>
+    <w:p>
+      <w:pPr>
+        <w:jc w:val="center"/>
+        <w:rPr>
+          <w:b/>
+          <w:sz w:val="40"/>
+          <w:szCs w:val="40"/>
+        </w:rPr>
+      </w:pPr>
       <w:bookmarkStart w:id="0" w:name="_GoBack"/>
       <w:bookmarkEnd w:id="0"/>
-    </w:p>
-    <w:p>
-      <w:pPr>
-        <w:rPr>
-          <w:sz w:val="28"/>
-          <w:szCs w:val="28"/>
-        </w:rPr>
-      </w:pPr>
+      <w:r>
+        <w:rPr>
+          <w:b/>
+          <w:sz w:val="40"/>
+          <w:szCs w:val="40"/>
+        </w:rPr>
+        <w:lastRenderedPageBreak/>
+        <w:t xml:space="preserve">30 </w:t>
+      </w:r>
+      <w:proofErr w:type="spellStart"/>
+      <w:r>
+        <w:rPr>
+          <w:b/>
+          <w:sz w:val="40"/>
+          <w:szCs w:val="40"/>
+        </w:rPr>
+        <w:t>January</w:t>
+      </w:r>
+      <w:proofErr w:type="spellEnd"/>
+      <w:r>
+        <w:rPr>
+          <w:b/>
+          <w:sz w:val="40"/>
+          <w:szCs w:val="40"/>
+        </w:rPr>
+        <w:t xml:space="preserve"> 2019</w:t>
+      </w:r>
     </w:p>
     <w:p>
       <w:pPr>
@@ -856,77 +1622,180 @@
           <w:szCs w:val="40"/>
         </w:rPr>
       </w:pPr>
-      <w:r>
-        <w:rPr>
-          <w:b/>
-          <w:sz w:val="40"/>
-          <w:szCs w:val="40"/>
-        </w:rPr>
-        <w:t>29 J</w:t>
-      </w:r>
-      <w:r>
-        <w:rPr>
-          <w:b/>
-          <w:sz w:val="40"/>
-          <w:szCs w:val="40"/>
-        </w:rPr>
-        <w:t>anuary 2019</w:t>
-      </w:r>
+    </w:p>
+    <w:p>
+      <w:pPr>
+        <w:pStyle w:val="Lijstalinea"/>
+        <w:numPr>
+          <w:ilvl w:val="0"/>
+          <w:numId w:val="1"/>
+        </w:numPr>
+        <w:rPr>
+          <w:sz w:val="28"/>
+          <w:szCs w:val="28"/>
+        </w:rPr>
+      </w:pPr>
+      <w:r>
+        <w:rPr>
+          <w:sz w:val="28"/>
+          <w:szCs w:val="28"/>
+        </w:rPr>
+        <w:t>Evaluation.</w:t>
+      </w:r>
+    </w:p>
+    <w:p>
+      <w:pPr>
+        <w:pStyle w:val="Lijstalinea"/>
+        <w:numPr>
+          <w:ilvl w:val="0"/>
+          <w:numId w:val="1"/>
+        </w:numPr>
+        <w:rPr>
+          <w:sz w:val="28"/>
+          <w:szCs w:val="28"/>
+        </w:rPr>
+      </w:pPr>
+      <w:r>
+        <w:rPr>
+          <w:sz w:val="28"/>
+          <w:szCs w:val="28"/>
+        </w:rPr>
+        <w:t xml:space="preserve">Extra time to </w:t>
+      </w:r>
+      <w:proofErr w:type="spellStart"/>
+      <w:r>
+        <w:rPr>
+          <w:sz w:val="28"/>
+          <w:szCs w:val="28"/>
+        </w:rPr>
+        <w:t>work</w:t>
+      </w:r>
+      <w:proofErr w:type="spellEnd"/>
+      <w:r>
+        <w:rPr>
+          <w:sz w:val="28"/>
+          <w:szCs w:val="28"/>
+        </w:rPr>
+        <w:t xml:space="preserve"> on </w:t>
+      </w:r>
+      <w:proofErr w:type="spellStart"/>
+      <w:r>
+        <w:rPr>
+          <w:sz w:val="28"/>
+          <w:szCs w:val="28"/>
+        </w:rPr>
+        <w:t>optimizing</w:t>
+      </w:r>
+      <w:proofErr w:type="spellEnd"/>
+      <w:r>
+        <w:rPr>
+          <w:sz w:val="28"/>
+          <w:szCs w:val="28"/>
+        </w:rPr>
+        <w:t xml:space="preserve"> </w:t>
+      </w:r>
+      <w:proofErr w:type="spellStart"/>
+      <w:r>
+        <w:rPr>
+          <w:sz w:val="28"/>
+          <w:szCs w:val="28"/>
+        </w:rPr>
+        <w:t>the</w:t>
+      </w:r>
+      <w:proofErr w:type="spellEnd"/>
+      <w:r>
+        <w:rPr>
+          <w:sz w:val="28"/>
+          <w:szCs w:val="28"/>
+        </w:rPr>
+        <w:t xml:space="preserve"> game.</w:t>
+      </w:r>
+    </w:p>
+    <w:p>
+      <w:pPr>
+        <w:pStyle w:val="Lijstalinea"/>
+        <w:numPr>
+          <w:ilvl w:val="0"/>
+          <w:numId w:val="1"/>
+        </w:numPr>
+        <w:rPr>
+          <w:sz w:val="28"/>
+          <w:szCs w:val="28"/>
+        </w:rPr>
+      </w:pPr>
+      <w:r>
+        <w:rPr>
+          <w:sz w:val="28"/>
+          <w:szCs w:val="28"/>
+        </w:rPr>
+        <w:t xml:space="preserve">Extra time </w:t>
+      </w:r>
+      <w:proofErr w:type="spellStart"/>
+      <w:r>
+        <w:rPr>
+          <w:sz w:val="28"/>
+          <w:szCs w:val="28"/>
+        </w:rPr>
+        <w:t>working</w:t>
+      </w:r>
+      <w:proofErr w:type="spellEnd"/>
+      <w:r>
+        <w:rPr>
+          <w:sz w:val="28"/>
+          <w:szCs w:val="28"/>
+        </w:rPr>
+        <w:t xml:space="preserve"> on processing feedback</w:t>
+      </w:r>
+      <w:r>
+        <w:rPr>
+          <w:sz w:val="28"/>
+          <w:szCs w:val="28"/>
+        </w:rPr>
+        <w:t>.</w:t>
+      </w:r>
+    </w:p>
+    <w:p>
+      <w:pPr>
+        <w:rPr>
+          <w:sz w:val="28"/>
+          <w:szCs w:val="28"/>
+        </w:rPr>
+      </w:pPr>
     </w:p>
     <w:p>
       <w:pPr>
         <w:jc w:val="center"/>
         <w:rPr>
-          <w:sz w:val="40"/>
-          <w:szCs w:val="40"/>
-        </w:rPr>
-      </w:pPr>
-    </w:p>
-    <w:p>
-      <w:pPr>
-        <w:pStyle w:val="Lijstalinea"/>
-        <w:numPr>
-          <w:ilvl w:val="0"/>
-          <w:numId w:val="1"/>
-        </w:numPr>
-        <w:rPr>
-          <w:sz w:val="28"/>
-          <w:szCs w:val="28"/>
-        </w:rPr>
-      </w:pPr>
-      <w:r>
-        <w:rPr>
-          <w:sz w:val="28"/>
-          <w:szCs w:val="28"/>
-        </w:rPr>
-        <w:t>Testing</w:t>
-      </w:r>
-      <w:r>
-        <w:rPr>
-          <w:sz w:val="28"/>
-          <w:szCs w:val="28"/>
-        </w:rPr>
-        <w:t>.</w:t>
-      </w:r>
-    </w:p>
-    <w:p>
-      <w:pPr>
-        <w:pStyle w:val="Lijstalinea"/>
-        <w:numPr>
-          <w:ilvl w:val="0"/>
-          <w:numId w:val="1"/>
-        </w:numPr>
-        <w:rPr>
-          <w:sz w:val="28"/>
-          <w:szCs w:val="28"/>
-        </w:rPr>
-      </w:pPr>
-      <w:r>
-        <w:rPr>
-          <w:sz w:val="28"/>
-          <w:szCs w:val="28"/>
-        </w:rPr>
-        <w:t>Processing the feedback.</w:t>
+          <w:b/>
+          <w:sz w:val="40"/>
+          <w:szCs w:val="40"/>
+        </w:rPr>
+      </w:pPr>
+      <w:r>
+        <w:rPr>
+          <w:b/>
+          <w:sz w:val="40"/>
+          <w:szCs w:val="40"/>
+        </w:rPr>
+        <w:t xml:space="preserve">31 </w:t>
+      </w:r>
+      <w:proofErr w:type="spellStart"/>
+      <w:r>
+        <w:rPr>
+          <w:b/>
+          <w:sz w:val="40"/>
+          <w:szCs w:val="40"/>
+        </w:rPr>
+        <w:t>january</w:t>
+      </w:r>
+      <w:proofErr w:type="spellEnd"/>
+      <w:r>
+        <w:rPr>
+          <w:b/>
+          <w:sz w:val="40"/>
+          <w:szCs w:val="40"/>
+        </w:rPr>
+        <w:t xml:space="preserve"> 2019</w:t>
       </w:r>
     </w:p>
     <w:p>
@@ -938,14 +1807,143 @@
           <w:szCs w:val="40"/>
         </w:rPr>
       </w:pPr>
-      <w:r>
-        <w:rPr>
-          <w:b/>
-          <w:sz w:val="40"/>
-          <w:szCs w:val="40"/>
-        </w:rPr>
-        <w:t>30 January 2019</w:t>
-      </w:r>
+    </w:p>
+    <w:p>
+      <w:pPr>
+        <w:pStyle w:val="Lijstalinea"/>
+        <w:numPr>
+          <w:ilvl w:val="0"/>
+          <w:numId w:val="1"/>
+        </w:numPr>
+        <w:rPr>
+          <w:sz w:val="28"/>
+          <w:szCs w:val="28"/>
+        </w:rPr>
+      </w:pPr>
+      <w:proofErr w:type="spellStart"/>
+      <w:r>
+        <w:rPr>
+          <w:sz w:val="28"/>
+          <w:szCs w:val="28"/>
+        </w:rPr>
+        <w:t>Adding</w:t>
+      </w:r>
+      <w:proofErr w:type="spellEnd"/>
+      <w:r>
+        <w:rPr>
+          <w:sz w:val="28"/>
+          <w:szCs w:val="28"/>
+        </w:rPr>
+        <w:t xml:space="preserve"> </w:t>
+      </w:r>
+      <w:proofErr w:type="spellStart"/>
+      <w:r>
+        <w:rPr>
+          <w:sz w:val="28"/>
+          <w:szCs w:val="28"/>
+        </w:rPr>
+        <w:t>optional</w:t>
+      </w:r>
+      <w:proofErr w:type="spellEnd"/>
+      <w:r>
+        <w:rPr>
+          <w:sz w:val="28"/>
+          <w:szCs w:val="28"/>
+        </w:rPr>
+        <w:t xml:space="preserve"> </w:t>
+      </w:r>
+      <w:proofErr w:type="spellStart"/>
+      <w:r>
+        <w:rPr>
+          <w:sz w:val="28"/>
+          <w:szCs w:val="28"/>
+        </w:rPr>
+        <w:t>objects</w:t>
+      </w:r>
+      <w:proofErr w:type="spellEnd"/>
+      <w:r>
+        <w:rPr>
+          <w:sz w:val="28"/>
+          <w:szCs w:val="28"/>
+        </w:rPr>
+        <w:t xml:space="preserve">, items, </w:t>
+      </w:r>
+      <w:proofErr w:type="spellStart"/>
+      <w:r>
+        <w:rPr>
+          <w:sz w:val="28"/>
+          <w:szCs w:val="28"/>
+        </w:rPr>
+        <w:t>animations</w:t>
+      </w:r>
+      <w:proofErr w:type="spellEnd"/>
+      <w:r>
+        <w:rPr>
+          <w:sz w:val="28"/>
+          <w:szCs w:val="28"/>
+        </w:rPr>
+        <w:t xml:space="preserve">, sounds, </w:t>
+      </w:r>
+      <w:proofErr w:type="spellStart"/>
+      <w:r>
+        <w:rPr>
+          <w:sz w:val="28"/>
+          <w:szCs w:val="28"/>
+        </w:rPr>
+        <w:t>enemies</w:t>
+      </w:r>
+      <w:proofErr w:type="spellEnd"/>
+      <w:r>
+        <w:rPr>
+          <w:sz w:val="28"/>
+          <w:szCs w:val="28"/>
+        </w:rPr>
+        <w:t>, levels, bosses.</w:t>
+      </w:r>
+    </w:p>
+    <w:p>
+      <w:pPr>
+        <w:pStyle w:val="Lijstalinea"/>
+        <w:numPr>
+          <w:ilvl w:val="0"/>
+          <w:numId w:val="1"/>
+        </w:numPr>
+        <w:rPr>
+          <w:sz w:val="28"/>
+          <w:szCs w:val="28"/>
+        </w:rPr>
+      </w:pPr>
+      <w:r>
+        <w:rPr>
+          <w:sz w:val="28"/>
+          <w:szCs w:val="28"/>
+        </w:rPr>
+        <w:t xml:space="preserve">Extra time </w:t>
+      </w:r>
+      <w:proofErr w:type="spellStart"/>
+      <w:r>
+        <w:rPr>
+          <w:sz w:val="28"/>
+          <w:szCs w:val="28"/>
+        </w:rPr>
+        <w:t>working</w:t>
+      </w:r>
+      <w:proofErr w:type="spellEnd"/>
+      <w:r>
+        <w:rPr>
+          <w:sz w:val="28"/>
+          <w:szCs w:val="28"/>
+        </w:rPr>
+        <w:t xml:space="preserve"> on processing feedback.</w:t>
+      </w:r>
+    </w:p>
+    <w:p>
+      <w:pPr>
+        <w:rPr>
+          <w:sz w:val="28"/>
+          <w:szCs w:val="28"/>
+        </w:rPr>
+      </w:pPr>
     </w:p>
     <w:p>
       <w:pPr>
@@ -956,175 +1954,31 @@
           <w:szCs w:val="40"/>
         </w:rPr>
       </w:pPr>
-    </w:p>
-    <w:p>
-      <w:pPr>
-        <w:pStyle w:val="Lijstalinea"/>
-        <w:numPr>
-          <w:ilvl w:val="0"/>
-          <w:numId w:val="1"/>
-        </w:numPr>
-        <w:rPr>
-          <w:sz w:val="28"/>
-          <w:szCs w:val="28"/>
-        </w:rPr>
-      </w:pPr>
-      <w:r>
-        <w:rPr>
-          <w:sz w:val="28"/>
-          <w:szCs w:val="28"/>
-        </w:rPr>
-        <w:lastRenderedPageBreak/>
-        <w:t>Evaluation.</w:t>
-      </w:r>
-    </w:p>
-    <w:p>
-      <w:pPr>
-        <w:pStyle w:val="Lijstalinea"/>
-        <w:numPr>
-          <w:ilvl w:val="0"/>
-          <w:numId w:val="1"/>
-        </w:numPr>
-        <w:rPr>
-          <w:sz w:val="28"/>
-          <w:szCs w:val="28"/>
-        </w:rPr>
-      </w:pPr>
-      <w:r>
-        <w:rPr>
-          <w:sz w:val="28"/>
-          <w:szCs w:val="28"/>
-        </w:rPr>
-        <w:t>Extra time to work on optimizing the game.</w:t>
-      </w:r>
-    </w:p>
-    <w:p>
-      <w:pPr>
-        <w:pStyle w:val="Lijstalinea"/>
-        <w:numPr>
-          <w:ilvl w:val="0"/>
-          <w:numId w:val="1"/>
-        </w:numPr>
-        <w:rPr>
-          <w:sz w:val="28"/>
-          <w:szCs w:val="28"/>
-        </w:rPr>
-      </w:pPr>
-      <w:r>
-        <w:rPr>
-          <w:sz w:val="28"/>
-          <w:szCs w:val="28"/>
-        </w:rPr>
-        <w:t>Extra time working on processing feedback</w:t>
-      </w:r>
-      <w:r>
-        <w:rPr>
-          <w:sz w:val="28"/>
-          <w:szCs w:val="28"/>
-        </w:rPr>
-        <w:t>.</w:t>
-      </w:r>
-    </w:p>
-    <w:p>
-      <w:pPr>
-        <w:rPr>
-          <w:sz w:val="28"/>
-          <w:szCs w:val="28"/>
-        </w:rPr>
-      </w:pPr>
-    </w:p>
-    <w:p>
-      <w:pPr>
-        <w:jc w:val="center"/>
-        <w:rPr>
-          <w:b/>
-          <w:sz w:val="40"/>
-          <w:szCs w:val="40"/>
-        </w:rPr>
-      </w:pPr>
-      <w:r>
-        <w:rPr>
-          <w:b/>
-          <w:sz w:val="40"/>
-          <w:szCs w:val="40"/>
-        </w:rPr>
-        <w:t>31 january 2019</w:t>
-      </w:r>
-    </w:p>
-    <w:p>
-      <w:pPr>
-        <w:jc w:val="center"/>
-        <w:rPr>
-          <w:b/>
-          <w:sz w:val="40"/>
-          <w:szCs w:val="40"/>
-        </w:rPr>
-      </w:pPr>
-    </w:p>
-    <w:p>
-      <w:pPr>
-        <w:pStyle w:val="Lijstalinea"/>
-        <w:numPr>
-          <w:ilvl w:val="0"/>
-          <w:numId w:val="1"/>
-        </w:numPr>
-        <w:rPr>
-          <w:sz w:val="28"/>
-          <w:szCs w:val="28"/>
-        </w:rPr>
-      </w:pPr>
-      <w:r>
-        <w:rPr>
-          <w:sz w:val="28"/>
-          <w:szCs w:val="28"/>
-        </w:rPr>
-        <w:t>Adding optional objects, items, animations, sounds, enemies, levels, bosses.</w:t>
-      </w:r>
-    </w:p>
-    <w:p>
-      <w:pPr>
-        <w:pStyle w:val="Lijstalinea"/>
-        <w:numPr>
-          <w:ilvl w:val="0"/>
-          <w:numId w:val="1"/>
-        </w:numPr>
-        <w:rPr>
-          <w:sz w:val="28"/>
-          <w:szCs w:val="28"/>
-        </w:rPr>
-      </w:pPr>
-      <w:r>
-        <w:rPr>
-          <w:sz w:val="28"/>
-          <w:szCs w:val="28"/>
-        </w:rPr>
-        <w:t>Extra time working on processing feedback.</w:t>
-      </w:r>
-    </w:p>
-    <w:p>
-      <w:pPr>
-        <w:rPr>
-          <w:sz w:val="28"/>
-          <w:szCs w:val="28"/>
-        </w:rPr>
-      </w:pPr>
-    </w:p>
-    <w:p>
-      <w:pPr>
-        <w:jc w:val="center"/>
-        <w:rPr>
-          <w:b/>
-          <w:sz w:val="40"/>
-          <w:szCs w:val="40"/>
-        </w:rPr>
-      </w:pPr>
-      <w:r>
-        <w:rPr>
-          <w:b/>
-          <w:sz w:val="40"/>
-          <w:szCs w:val="40"/>
-        </w:rPr>
-        <w:t>1 February 2019</w:t>
+      <w:r>
+        <w:rPr>
+          <w:b/>
+          <w:sz w:val="40"/>
+          <w:szCs w:val="40"/>
+        </w:rPr>
+        <w:t xml:space="preserve">1 </w:t>
+      </w:r>
+      <w:proofErr w:type="spellStart"/>
+      <w:r>
+        <w:rPr>
+          <w:b/>
+          <w:sz w:val="40"/>
+          <w:szCs w:val="40"/>
+        </w:rPr>
+        <w:t>February</w:t>
+      </w:r>
+      <w:proofErr w:type="spellEnd"/>
+      <w:r>
+        <w:rPr>
+          <w:b/>
+          <w:sz w:val="40"/>
+          <w:szCs w:val="40"/>
+        </w:rPr>
+        <w:t xml:space="preserve"> 2019</w:t>
       </w:r>
     </w:p>
     <w:p>

</xml_diff>